<commit_message>
Method for blinking created
</commit_message>
<xml_diff>
--- a/Documentation/MotionCamera.docx
+++ b/Documentation/MotionCamera.docx
@@ -2152,12 +2152,14 @@
           <w:numId w:val="2"/>
         </w:numPr>
         <w:rPr>
-          <w:lang w:eastAsia="de-DE"/>
-        </w:rPr>
-      </w:pPr>
-      <w:proofErr w:type="spellStart"/>
-      <w:r>
-        <w:rPr>
+          <w:rFonts w:ascii="Consolas" w:hAnsi="Consolas"/>
+          <w:lang w:eastAsia="de-DE"/>
+        </w:rPr>
+      </w:pPr>
+      <w:proofErr w:type="spellStart"/>
+      <w:r>
+        <w:rPr>
+          <w:rFonts w:ascii="Consolas" w:hAnsi="Consolas"/>
           <w:lang w:eastAsia="de-DE"/>
         </w:rPr>
         <w:t>sudo</w:t>
@@ -2165,13 +2167,15 @@
       <w:proofErr w:type="spellEnd"/>
       <w:r>
         <w:rPr>
-          <w:lang w:eastAsia="de-DE"/>
-        </w:rPr>
-        <w:t xml:space="preserve"> </w:t>
-      </w:r>
-      <w:proofErr w:type="spellStart"/>
-      <w:r>
-        <w:rPr>
+          <w:rFonts w:ascii="Consolas" w:hAnsi="Consolas"/>
+          <w:lang w:eastAsia="de-DE"/>
+        </w:rPr>
+        <w:t xml:space="preserve"> </w:t>
+      </w:r>
+      <w:proofErr w:type="spellStart"/>
+      <w:r>
+        <w:rPr>
+          <w:rFonts w:ascii="Consolas" w:hAnsi="Consolas"/>
           <w:lang w:eastAsia="de-DE"/>
         </w:rPr>
         <w:t>apt</w:t>
@@ -2179,6 +2183,7 @@
       <w:proofErr w:type="spellEnd"/>
       <w:r>
         <w:rPr>
+          <w:rFonts w:ascii="Consolas" w:hAnsi="Consolas"/>
           <w:lang w:eastAsia="de-DE"/>
         </w:rPr>
         <w:t xml:space="preserve"> update</w:t>
@@ -2192,12 +2197,14 @@
           <w:numId w:val="2"/>
         </w:numPr>
         <w:rPr>
-          <w:lang w:eastAsia="de-DE"/>
-        </w:rPr>
-      </w:pPr>
-      <w:proofErr w:type="spellStart"/>
-      <w:r>
-        <w:rPr>
+          <w:rFonts w:ascii="Consolas" w:hAnsi="Consolas"/>
+          <w:lang w:eastAsia="de-DE"/>
+        </w:rPr>
+      </w:pPr>
+      <w:proofErr w:type="spellStart"/>
+      <w:r>
+        <w:rPr>
+          <w:rFonts w:ascii="Consolas" w:hAnsi="Consolas"/>
           <w:lang w:eastAsia="de-DE"/>
         </w:rPr>
         <w:t>sudo</w:t>
@@ -2205,13 +2212,15 @@
       <w:proofErr w:type="spellEnd"/>
       <w:r>
         <w:rPr>
-          <w:lang w:eastAsia="de-DE"/>
-        </w:rPr>
-        <w:t xml:space="preserve"> </w:t>
-      </w:r>
-      <w:proofErr w:type="spellStart"/>
-      <w:r>
-        <w:rPr>
+          <w:rFonts w:ascii="Consolas" w:hAnsi="Consolas"/>
+          <w:lang w:eastAsia="de-DE"/>
+        </w:rPr>
+        <w:t xml:space="preserve"> </w:t>
+      </w:r>
+      <w:proofErr w:type="spellStart"/>
+      <w:r>
+        <w:rPr>
+          <w:rFonts w:ascii="Consolas" w:hAnsi="Consolas"/>
           <w:lang w:eastAsia="de-DE"/>
         </w:rPr>
         <w:t>apt</w:t>
@@ -2219,13 +2228,15 @@
       <w:proofErr w:type="spellEnd"/>
       <w:r>
         <w:rPr>
-          <w:lang w:eastAsia="de-DE"/>
-        </w:rPr>
-        <w:t xml:space="preserve"> </w:t>
-      </w:r>
-      <w:proofErr w:type="spellStart"/>
-      <w:r>
-        <w:rPr>
+          <w:rFonts w:ascii="Consolas" w:hAnsi="Consolas"/>
+          <w:lang w:eastAsia="de-DE"/>
+        </w:rPr>
+        <w:t xml:space="preserve"> </w:t>
+      </w:r>
+      <w:proofErr w:type="spellStart"/>
+      <w:r>
+        <w:rPr>
+          <w:rFonts w:ascii="Consolas" w:hAnsi="Consolas"/>
           <w:lang w:eastAsia="de-DE"/>
         </w:rPr>
         <w:t>full</w:t>
@@ -2233,6 +2244,7 @@
       <w:proofErr w:type="spellEnd"/>
       <w:r>
         <w:rPr>
+          <w:rFonts w:ascii="Consolas" w:hAnsi="Consolas"/>
           <w:lang w:eastAsia="de-DE"/>
         </w:rPr>
         <w:t>-upgrade</w:t>
@@ -2246,12 +2258,14 @@
           <w:numId w:val="2"/>
         </w:numPr>
         <w:rPr>
-          <w:lang w:eastAsia="de-DE"/>
-        </w:rPr>
-      </w:pPr>
-      <w:proofErr w:type="spellStart"/>
-      <w:r>
-        <w:rPr>
+          <w:rFonts w:ascii="Consolas" w:hAnsi="Consolas"/>
+          <w:lang w:eastAsia="de-DE"/>
+        </w:rPr>
+      </w:pPr>
+      <w:proofErr w:type="spellStart"/>
+      <w:r>
+        <w:rPr>
+          <w:rFonts w:ascii="Consolas" w:hAnsi="Consolas"/>
           <w:lang w:eastAsia="de-DE"/>
         </w:rPr>
         <w:t>sudo</w:t>
@@ -2259,13 +2273,15 @@
       <w:proofErr w:type="spellEnd"/>
       <w:r>
         <w:rPr>
-          <w:lang w:eastAsia="de-DE"/>
-        </w:rPr>
-        <w:t xml:space="preserve"> </w:t>
-      </w:r>
-      <w:proofErr w:type="spellStart"/>
-      <w:r>
-        <w:rPr>
+          <w:rFonts w:ascii="Consolas" w:hAnsi="Consolas"/>
+          <w:lang w:eastAsia="de-DE"/>
+        </w:rPr>
+        <w:t xml:space="preserve"> </w:t>
+      </w:r>
+      <w:proofErr w:type="spellStart"/>
+      <w:r>
+        <w:rPr>
+          <w:rFonts w:ascii="Consolas" w:hAnsi="Consolas"/>
           <w:lang w:eastAsia="de-DE"/>
         </w:rPr>
         <w:t>apt-get</w:t>
@@ -2273,13 +2289,15 @@
       <w:proofErr w:type="spellEnd"/>
       <w:r>
         <w:rPr>
-          <w:lang w:eastAsia="de-DE"/>
-        </w:rPr>
-        <w:t xml:space="preserve"> </w:t>
-      </w:r>
-      <w:proofErr w:type="spellStart"/>
-      <w:r>
-        <w:rPr>
+          <w:rFonts w:ascii="Consolas" w:hAnsi="Consolas"/>
+          <w:lang w:eastAsia="de-DE"/>
+        </w:rPr>
+        <w:t xml:space="preserve"> </w:t>
+      </w:r>
+      <w:proofErr w:type="spellStart"/>
+      <w:r>
+        <w:rPr>
+          <w:rFonts w:ascii="Consolas" w:hAnsi="Consolas"/>
           <w:lang w:eastAsia="de-DE"/>
         </w:rPr>
         <w:t>install</w:t>
@@ -2287,13 +2305,15 @@
       <w:proofErr w:type="spellEnd"/>
       <w:r>
         <w:rPr>
-          <w:lang w:eastAsia="de-DE"/>
-        </w:rPr>
-        <w:t xml:space="preserve"> </w:t>
-      </w:r>
-      <w:proofErr w:type="spellStart"/>
-      <w:r>
-        <w:rPr>
+          <w:rFonts w:ascii="Consolas" w:hAnsi="Consolas"/>
+          <w:lang w:eastAsia="de-DE"/>
+        </w:rPr>
+        <w:t xml:space="preserve"> </w:t>
+      </w:r>
+      <w:proofErr w:type="spellStart"/>
+      <w:r>
+        <w:rPr>
+          <w:rFonts w:ascii="Consolas" w:hAnsi="Consolas"/>
           <w:lang w:eastAsia="de-DE"/>
         </w:rPr>
         <w:t>python-picamera</w:t>
@@ -2308,12 +2328,14 @@
           <w:numId w:val="2"/>
         </w:numPr>
         <w:rPr>
-          <w:lang w:eastAsia="de-DE"/>
-        </w:rPr>
-      </w:pPr>
-      <w:proofErr w:type="spellStart"/>
-      <w:r>
-        <w:rPr>
+          <w:rFonts w:ascii="Consolas" w:hAnsi="Consolas"/>
+          <w:lang w:eastAsia="de-DE"/>
+        </w:rPr>
+      </w:pPr>
+      <w:proofErr w:type="spellStart"/>
+      <w:r>
+        <w:rPr>
+          <w:rFonts w:ascii="Consolas" w:hAnsi="Consolas"/>
           <w:lang w:eastAsia="de-DE"/>
         </w:rPr>
         <w:t>sudo</w:t>
@@ -2321,13 +2343,15 @@
       <w:proofErr w:type="spellEnd"/>
       <w:r>
         <w:rPr>
-          <w:lang w:eastAsia="de-DE"/>
-        </w:rPr>
-        <w:t xml:space="preserve"> </w:t>
-      </w:r>
-      <w:proofErr w:type="spellStart"/>
-      <w:r>
-        <w:rPr>
+          <w:rFonts w:ascii="Consolas" w:hAnsi="Consolas"/>
+          <w:lang w:eastAsia="de-DE"/>
+        </w:rPr>
+        <w:t xml:space="preserve"> </w:t>
+      </w:r>
+      <w:proofErr w:type="spellStart"/>
+      <w:r>
+        <w:rPr>
+          <w:rFonts w:ascii="Consolas" w:hAnsi="Consolas"/>
           <w:lang w:eastAsia="de-DE"/>
         </w:rPr>
         <w:t>apt</w:t>
@@ -2335,13 +2359,15 @@
       <w:proofErr w:type="spellEnd"/>
       <w:r>
         <w:rPr>
-          <w:lang w:eastAsia="de-DE"/>
-        </w:rPr>
-        <w:t xml:space="preserve"> </w:t>
-      </w:r>
-      <w:proofErr w:type="spellStart"/>
-      <w:r>
-        <w:rPr>
+          <w:rFonts w:ascii="Consolas" w:hAnsi="Consolas"/>
+          <w:lang w:eastAsia="de-DE"/>
+        </w:rPr>
+        <w:t xml:space="preserve"> </w:t>
+      </w:r>
+      <w:proofErr w:type="spellStart"/>
+      <w:r>
+        <w:rPr>
+          <w:rFonts w:ascii="Consolas" w:hAnsi="Consolas"/>
           <w:lang w:eastAsia="de-DE"/>
         </w:rPr>
         <w:t>install</w:t>
@@ -2349,6 +2375,7 @@
       <w:proofErr w:type="spellEnd"/>
       <w:r>
         <w:rPr>
+          <w:rFonts w:ascii="Consolas" w:hAnsi="Consolas"/>
           <w:lang w:eastAsia="de-DE"/>
         </w:rPr>
         <w:t xml:space="preserve"> python3-pip</w:t>
@@ -2362,11 +2389,13 @@
           <w:numId w:val="2"/>
         </w:numPr>
         <w:rPr>
-          <w:lang w:eastAsia="de-DE"/>
-        </w:rPr>
-      </w:pPr>
-      <w:r>
-        <w:rPr>
+          <w:rFonts w:ascii="Consolas" w:hAnsi="Consolas"/>
+          <w:lang w:eastAsia="de-DE"/>
+        </w:rPr>
+      </w:pPr>
+      <w:r>
+        <w:rPr>
+          <w:rFonts w:ascii="Consolas" w:hAnsi="Consolas"/>
           <w:lang w:eastAsia="de-DE"/>
         </w:rPr>
         <w:t xml:space="preserve">pip3 </w:t>
@@ -2374,6 +2403,7 @@
       <w:proofErr w:type="spellStart"/>
       <w:r>
         <w:rPr>
+          <w:rFonts w:ascii="Consolas" w:hAnsi="Consolas"/>
           <w:lang w:eastAsia="de-DE"/>
         </w:rPr>
         <w:t>install</w:t>
@@ -2381,13 +2411,15 @@
       <w:proofErr w:type="spellEnd"/>
       <w:r>
         <w:rPr>
-          <w:lang w:eastAsia="de-DE"/>
-        </w:rPr>
-        <w:t xml:space="preserve"> </w:t>
-      </w:r>
-      <w:proofErr w:type="spellStart"/>
-      <w:r>
-        <w:rPr>
+          <w:rFonts w:ascii="Consolas" w:hAnsi="Consolas"/>
+          <w:lang w:eastAsia="de-DE"/>
+        </w:rPr>
+        <w:t xml:space="preserve"> </w:t>
+      </w:r>
+      <w:proofErr w:type="spellStart"/>
+      <w:r>
+        <w:rPr>
+          <w:rFonts w:ascii="Consolas" w:hAnsi="Consolas"/>
           <w:lang w:eastAsia="de-DE"/>
         </w:rPr>
         <w:t>pyTelegramBotAPI</w:t>
@@ -2402,12 +2434,14 @@
           <w:numId w:val="2"/>
         </w:numPr>
         <w:rPr>
-          <w:lang w:eastAsia="de-DE"/>
-        </w:rPr>
-      </w:pPr>
-      <w:proofErr w:type="spellStart"/>
-      <w:r>
-        <w:rPr>
+          <w:rFonts w:ascii="Consolas" w:hAnsi="Consolas"/>
+          <w:lang w:eastAsia="de-DE"/>
+        </w:rPr>
+      </w:pPr>
+      <w:proofErr w:type="spellStart"/>
+      <w:r>
+        <w:rPr>
+          <w:rFonts w:ascii="Consolas" w:hAnsi="Consolas"/>
           <w:lang w:eastAsia="de-DE"/>
         </w:rPr>
         <w:t>sudo</w:t>
@@ -2415,13 +2449,15 @@
       <w:proofErr w:type="spellEnd"/>
       <w:r>
         <w:rPr>
-          <w:lang w:eastAsia="de-DE"/>
-        </w:rPr>
-        <w:t xml:space="preserve"> </w:t>
-      </w:r>
-      <w:proofErr w:type="spellStart"/>
-      <w:r>
-        <w:rPr>
+          <w:rFonts w:ascii="Consolas" w:hAnsi="Consolas"/>
+          <w:lang w:eastAsia="de-DE"/>
+        </w:rPr>
+        <w:t xml:space="preserve"> </w:t>
+      </w:r>
+      <w:proofErr w:type="spellStart"/>
+      <w:r>
+        <w:rPr>
+          <w:rFonts w:ascii="Consolas" w:hAnsi="Consolas"/>
           <w:lang w:eastAsia="de-DE"/>
         </w:rPr>
         <w:t>apt-get</w:t>
@@ -2429,13 +2465,15 @@
       <w:proofErr w:type="spellEnd"/>
       <w:r>
         <w:rPr>
-          <w:lang w:eastAsia="de-DE"/>
-        </w:rPr>
-        <w:t xml:space="preserve"> </w:t>
-      </w:r>
-      <w:proofErr w:type="spellStart"/>
-      <w:r>
-        <w:rPr>
+          <w:rFonts w:ascii="Consolas" w:hAnsi="Consolas"/>
+          <w:lang w:eastAsia="de-DE"/>
+        </w:rPr>
+        <w:t xml:space="preserve"> </w:t>
+      </w:r>
+      <w:proofErr w:type="spellStart"/>
+      <w:r>
+        <w:rPr>
+          <w:rFonts w:ascii="Consolas" w:hAnsi="Consolas"/>
           <w:lang w:eastAsia="de-DE"/>
         </w:rPr>
         <w:t>install</w:t>
@@ -2443,6 +2481,7 @@
       <w:proofErr w:type="spellEnd"/>
       <w:r>
         <w:rPr>
+          <w:rFonts w:ascii="Consolas" w:hAnsi="Consolas"/>
           <w:lang w:eastAsia="de-DE"/>
         </w:rPr>
         <w:t xml:space="preserve"> </w:t>
@@ -2451,6 +2490,7 @@
       <w:proofErr w:type="gramStart"/>
       <w:r>
         <w:rPr>
+          <w:rFonts w:ascii="Consolas" w:hAnsi="Consolas"/>
           <w:lang w:eastAsia="de-DE"/>
         </w:rPr>
         <w:t>rpi.gpio</w:t>
@@ -2466,12 +2506,14 @@
           <w:numId w:val="2"/>
         </w:numPr>
         <w:rPr>
-          <w:lang w:eastAsia="de-DE"/>
-        </w:rPr>
-      </w:pPr>
-      <w:proofErr w:type="spellStart"/>
-      <w:r>
-        <w:rPr>
+          <w:rFonts w:ascii="Consolas" w:hAnsi="Consolas"/>
+          <w:lang w:eastAsia="de-DE"/>
+        </w:rPr>
+      </w:pPr>
+      <w:proofErr w:type="spellStart"/>
+      <w:r>
+        <w:rPr>
+          <w:rFonts w:ascii="Consolas" w:hAnsi="Consolas"/>
           <w:lang w:eastAsia="de-DE"/>
         </w:rPr>
         <w:t>pip</w:t>
@@ -2479,13 +2521,15 @@
       <w:proofErr w:type="spellEnd"/>
       <w:r>
         <w:rPr>
-          <w:lang w:eastAsia="de-DE"/>
-        </w:rPr>
-        <w:t xml:space="preserve"> </w:t>
-      </w:r>
-      <w:proofErr w:type="spellStart"/>
-      <w:r>
-        <w:rPr>
+          <w:rFonts w:ascii="Consolas" w:hAnsi="Consolas"/>
+          <w:lang w:eastAsia="de-DE"/>
+        </w:rPr>
+        <w:t xml:space="preserve"> </w:t>
+      </w:r>
+      <w:proofErr w:type="spellStart"/>
+      <w:r>
+        <w:rPr>
+          <w:rFonts w:ascii="Consolas" w:hAnsi="Consolas"/>
           <w:lang w:eastAsia="de-DE"/>
         </w:rPr>
         <w:t>install</w:t>
@@ -2493,13 +2537,15 @@
       <w:proofErr w:type="spellEnd"/>
       <w:r>
         <w:rPr>
-          <w:lang w:eastAsia="de-DE"/>
-        </w:rPr>
-        <w:t xml:space="preserve"> </w:t>
-      </w:r>
-      <w:proofErr w:type="spellStart"/>
-      <w:r>
-        <w:rPr>
+          <w:rFonts w:ascii="Consolas" w:hAnsi="Consolas"/>
+          <w:lang w:eastAsia="de-DE"/>
+        </w:rPr>
+        <w:t xml:space="preserve"> </w:t>
+      </w:r>
+      <w:proofErr w:type="spellStart"/>
+      <w:r>
+        <w:rPr>
+          <w:rFonts w:ascii="Consolas" w:hAnsi="Consolas"/>
           <w:lang w:eastAsia="de-DE"/>
         </w:rPr>
         <w:t>Pillow</w:t>
@@ -2514,12 +2560,14 @@
           <w:numId w:val="2"/>
         </w:numPr>
         <w:rPr>
-          <w:lang w:eastAsia="de-DE"/>
-        </w:rPr>
-      </w:pPr>
-      <w:proofErr w:type="spellStart"/>
-      <w:r>
-        <w:rPr>
+          <w:rFonts w:ascii="Consolas" w:hAnsi="Consolas"/>
+          <w:lang w:eastAsia="de-DE"/>
+        </w:rPr>
+      </w:pPr>
+      <w:proofErr w:type="spellStart"/>
+      <w:r>
+        <w:rPr>
+          <w:rFonts w:ascii="Consolas" w:hAnsi="Consolas"/>
           <w:lang w:eastAsia="de-DE"/>
         </w:rPr>
         <w:t>sudo</w:t>
@@ -2527,13 +2575,15 @@
       <w:proofErr w:type="spellEnd"/>
       <w:r>
         <w:rPr>
-          <w:lang w:eastAsia="de-DE"/>
-        </w:rPr>
-        <w:t xml:space="preserve"> </w:t>
-      </w:r>
-      <w:proofErr w:type="spellStart"/>
-      <w:r>
-        <w:rPr>
+          <w:rFonts w:ascii="Consolas" w:hAnsi="Consolas"/>
+          <w:lang w:eastAsia="de-DE"/>
+        </w:rPr>
+        <w:t xml:space="preserve"> </w:t>
+      </w:r>
+      <w:proofErr w:type="spellStart"/>
+      <w:r>
+        <w:rPr>
+          <w:rFonts w:ascii="Consolas" w:hAnsi="Consolas"/>
           <w:lang w:eastAsia="de-DE"/>
         </w:rPr>
         <w:t>apt-get</w:t>
@@ -2541,13 +2591,15 @@
       <w:proofErr w:type="spellEnd"/>
       <w:r>
         <w:rPr>
-          <w:lang w:eastAsia="de-DE"/>
-        </w:rPr>
-        <w:t xml:space="preserve"> </w:t>
-      </w:r>
-      <w:proofErr w:type="spellStart"/>
-      <w:r>
-        <w:rPr>
+          <w:rFonts w:ascii="Consolas" w:hAnsi="Consolas"/>
+          <w:lang w:eastAsia="de-DE"/>
+        </w:rPr>
+        <w:t xml:space="preserve"> </w:t>
+      </w:r>
+      <w:proofErr w:type="spellStart"/>
+      <w:r>
+        <w:rPr>
+          <w:rFonts w:ascii="Consolas" w:hAnsi="Consolas"/>
           <w:lang w:eastAsia="de-DE"/>
         </w:rPr>
         <w:t>install</w:t>
@@ -2555,6 +2607,7 @@
       <w:proofErr w:type="spellEnd"/>
       <w:r>
         <w:rPr>
+          <w:rFonts w:ascii="Consolas" w:hAnsi="Consolas"/>
           <w:lang w:eastAsia="de-DE"/>
         </w:rPr>
         <w:t xml:space="preserve"> libopenjp2-7</w:t>
@@ -2568,12 +2621,14 @@
           <w:numId w:val="2"/>
         </w:numPr>
         <w:rPr>
-          <w:lang w:eastAsia="de-DE"/>
-        </w:rPr>
-      </w:pPr>
-      <w:proofErr w:type="spellStart"/>
-      <w:r>
-        <w:rPr>
+          <w:rFonts w:ascii="Consolas" w:hAnsi="Consolas"/>
+          <w:lang w:eastAsia="de-DE"/>
+        </w:rPr>
+      </w:pPr>
+      <w:proofErr w:type="spellStart"/>
+      <w:r>
+        <w:rPr>
+          <w:rFonts w:ascii="Consolas" w:hAnsi="Consolas"/>
           <w:lang w:eastAsia="de-DE"/>
         </w:rPr>
         <w:t>sudo</w:t>
@@ -2581,13 +2636,15 @@
       <w:proofErr w:type="spellEnd"/>
       <w:r>
         <w:rPr>
-          <w:lang w:eastAsia="de-DE"/>
-        </w:rPr>
-        <w:t xml:space="preserve"> </w:t>
-      </w:r>
-      <w:proofErr w:type="spellStart"/>
-      <w:r>
-        <w:rPr>
+          <w:rFonts w:ascii="Consolas" w:hAnsi="Consolas"/>
+          <w:lang w:eastAsia="de-DE"/>
+        </w:rPr>
+        <w:t xml:space="preserve"> </w:t>
+      </w:r>
+      <w:proofErr w:type="spellStart"/>
+      <w:r>
+        <w:rPr>
+          <w:rFonts w:ascii="Consolas" w:hAnsi="Consolas"/>
           <w:lang w:eastAsia="de-DE"/>
         </w:rPr>
         <w:t>apt-get</w:t>
@@ -2595,13 +2652,15 @@
       <w:proofErr w:type="spellEnd"/>
       <w:r>
         <w:rPr>
-          <w:lang w:eastAsia="de-DE"/>
-        </w:rPr>
-        <w:t xml:space="preserve"> </w:t>
-      </w:r>
-      <w:proofErr w:type="spellStart"/>
-      <w:r>
-        <w:rPr>
+          <w:rFonts w:ascii="Consolas" w:hAnsi="Consolas"/>
+          <w:lang w:eastAsia="de-DE"/>
+        </w:rPr>
+        <w:t xml:space="preserve"> </w:t>
+      </w:r>
+      <w:proofErr w:type="spellStart"/>
+      <w:r>
+        <w:rPr>
+          <w:rFonts w:ascii="Consolas" w:hAnsi="Consolas"/>
           <w:lang w:eastAsia="de-DE"/>
         </w:rPr>
         <w:t>install</w:t>
@@ -2609,6 +2668,7 @@
       <w:proofErr w:type="spellEnd"/>
       <w:r>
         <w:rPr>
+          <w:rFonts w:ascii="Consolas" w:hAnsi="Consolas"/>
           <w:lang w:eastAsia="de-DE"/>
         </w:rPr>
         <w:t xml:space="preserve"> libtiff5</w:t>
@@ -2622,12 +2682,14 @@
           <w:numId w:val="2"/>
         </w:numPr>
         <w:rPr>
-          <w:lang w:eastAsia="de-DE"/>
-        </w:rPr>
-      </w:pPr>
-      <w:proofErr w:type="spellStart"/>
-      <w:r>
-        <w:rPr>
+          <w:rFonts w:ascii="Consolas" w:hAnsi="Consolas"/>
+          <w:lang w:eastAsia="de-DE"/>
+        </w:rPr>
+      </w:pPr>
+      <w:proofErr w:type="spellStart"/>
+      <w:r>
+        <w:rPr>
+          <w:rFonts w:ascii="Consolas" w:hAnsi="Consolas"/>
           <w:shd w:val="clear" w:color="auto" w:fill="FFFFFF"/>
         </w:rPr>
         <w:t>sudo</w:t>
@@ -2635,6 +2697,7 @@
       <w:proofErr w:type="spellEnd"/>
       <w:r>
         <w:rPr>
+          <w:rFonts w:ascii="Consolas" w:hAnsi="Consolas"/>
           <w:shd w:val="clear" w:color="auto" w:fill="FFFFFF"/>
         </w:rPr>
         <w:t xml:space="preserve"> pip3 </w:t>
@@ -2642,6 +2705,7 @@
       <w:proofErr w:type="spellStart"/>
       <w:r>
         <w:rPr>
+          <w:rFonts w:ascii="Consolas" w:hAnsi="Consolas"/>
           <w:shd w:val="clear" w:color="auto" w:fill="FFFFFF"/>
         </w:rPr>
         <w:t>install</w:t>
@@ -2649,13 +2713,15 @@
       <w:proofErr w:type="spellEnd"/>
       <w:r>
         <w:rPr>
-          <w:shd w:val="clear" w:color="auto" w:fill="FFFFFF"/>
-        </w:rPr>
-        <w:t xml:space="preserve"> </w:t>
-      </w:r>
-      <w:proofErr w:type="spellStart"/>
-      <w:r>
-        <w:rPr>
+          <w:rFonts w:ascii="Consolas" w:hAnsi="Consolas"/>
+          <w:shd w:val="clear" w:color="auto" w:fill="FFFFFF"/>
+        </w:rPr>
+        <w:t xml:space="preserve"> </w:t>
+      </w:r>
+      <w:proofErr w:type="spellStart"/>
+      <w:r>
+        <w:rPr>
+          <w:rFonts w:ascii="Consolas" w:hAnsi="Consolas"/>
           <w:shd w:val="clear" w:color="auto" w:fill="FFFFFF"/>
         </w:rPr>
         <w:t>systemd</w:t>
@@ -4868,13 +4934,1657 @@
     </w:p>
     <w:p>
       <w:pPr>
-        <w:rPr>
-          <w:rFonts w:asciiTheme="majorHAnsi" w:hAnsiTheme="majorHAnsi" w:cstheme="majorHAnsi"/>
-        </w:rPr>
-      </w:pPr>
+        <w:pStyle w:val="berschrift2"/>
+      </w:pPr>
+      <w:proofErr w:type="spellStart"/>
+      <w:r>
+        <w:lastRenderedPageBreak/>
+        <w:t>Implementing</w:t>
+      </w:r>
+      <w:proofErr w:type="spellEnd"/>
+      <w:r>
+        <w:t xml:space="preserve"> Auto-Start</w:t>
+      </w:r>
     </w:p>
     <w:p>
       <w:pPr>
+        <w:pStyle w:val="berschrift3"/>
+      </w:pPr>
+      <w:r>
+        <w:t>Create Service File</w:t>
+      </w:r>
+    </w:p>
+    <w:p>
+      <w:pPr>
+        <w:rPr>
+          <w:lang w:eastAsia="de-DE"/>
+        </w:rPr>
+      </w:pPr>
+      <w:r>
+        <w:rPr>
+          <w:lang w:eastAsia="de-DE"/>
+        </w:rPr>
+        <w:t xml:space="preserve">Open a sample </w:t>
+      </w:r>
+      <w:proofErr w:type="spellStart"/>
+      <w:r>
+        <w:rPr>
+          <w:lang w:eastAsia="de-DE"/>
+        </w:rPr>
+        <w:t>unit</w:t>
+      </w:r>
+      <w:proofErr w:type="spellEnd"/>
+      <w:r>
+        <w:rPr>
+          <w:lang w:eastAsia="de-DE"/>
+        </w:rPr>
+        <w:t xml:space="preserve"> </w:t>
+      </w:r>
+      <w:proofErr w:type="spellStart"/>
+      <w:r>
+        <w:rPr>
+          <w:lang w:eastAsia="de-DE"/>
+        </w:rPr>
+        <w:t>file</w:t>
+      </w:r>
+      <w:proofErr w:type="spellEnd"/>
+      <w:r>
+        <w:rPr>
+          <w:lang w:eastAsia="de-DE"/>
+        </w:rPr>
+        <w:t xml:space="preserve"> </w:t>
+      </w:r>
+      <w:proofErr w:type="spellStart"/>
+      <w:r>
+        <w:rPr>
+          <w:lang w:eastAsia="de-DE"/>
+        </w:rPr>
+        <w:t>using</w:t>
+      </w:r>
+      <w:proofErr w:type="spellEnd"/>
+      <w:r>
+        <w:rPr>
+          <w:lang w:eastAsia="de-DE"/>
+        </w:rPr>
+        <w:t xml:space="preserve"> </w:t>
+      </w:r>
+      <w:proofErr w:type="spellStart"/>
+      <w:r>
+        <w:rPr>
+          <w:lang w:eastAsia="de-DE"/>
+        </w:rPr>
+        <w:t>the</w:t>
+      </w:r>
+      <w:proofErr w:type="spellEnd"/>
+      <w:r>
+        <w:rPr>
+          <w:lang w:eastAsia="de-DE"/>
+        </w:rPr>
+        <w:t xml:space="preserve"> </w:t>
+      </w:r>
+      <w:proofErr w:type="spellStart"/>
+      <w:r>
+        <w:rPr>
+          <w:lang w:eastAsia="de-DE"/>
+        </w:rPr>
+        <w:t>command</w:t>
+      </w:r>
+      <w:proofErr w:type="spellEnd"/>
+      <w:r>
+        <w:rPr>
+          <w:lang w:eastAsia="de-DE"/>
+        </w:rPr>
+        <w:t xml:space="preserve"> </w:t>
+      </w:r>
+      <w:proofErr w:type="spellStart"/>
+      <w:r>
+        <w:rPr>
+          <w:lang w:eastAsia="de-DE"/>
+        </w:rPr>
+        <w:t>as</w:t>
+      </w:r>
+      <w:proofErr w:type="spellEnd"/>
+      <w:r>
+        <w:rPr>
+          <w:lang w:eastAsia="de-DE"/>
+        </w:rPr>
+        <w:t xml:space="preserve"> </w:t>
+      </w:r>
+      <w:proofErr w:type="spellStart"/>
+      <w:r>
+        <w:rPr>
+          <w:lang w:eastAsia="de-DE"/>
+        </w:rPr>
+        <w:t>shown</w:t>
+      </w:r>
+      <w:proofErr w:type="spellEnd"/>
+      <w:r>
+        <w:rPr>
+          <w:lang w:eastAsia="de-DE"/>
+        </w:rPr>
+        <w:t xml:space="preserve"> </w:t>
+      </w:r>
+      <w:proofErr w:type="spellStart"/>
+      <w:r>
+        <w:rPr>
+          <w:lang w:eastAsia="de-DE"/>
+        </w:rPr>
+        <w:t>below</w:t>
+      </w:r>
+      <w:proofErr w:type="spellEnd"/>
+      <w:r>
+        <w:rPr>
+          <w:lang w:eastAsia="de-DE"/>
+        </w:rPr>
+        <w:t>:</w:t>
+      </w:r>
+    </w:p>
+    <w:p>
+      <w:pPr>
+        <w:rPr>
+          <w:rFonts w:ascii="Consolas" w:hAnsi="Consolas" w:cs="Courier New"/>
+          <w:szCs w:val="20"/>
+          <w:lang w:eastAsia="de-DE"/>
+        </w:rPr>
+      </w:pPr>
+      <w:proofErr w:type="spellStart"/>
+      <w:r>
+        <w:rPr>
+          <w:rFonts w:ascii="Consolas" w:hAnsi="Consolas" w:cs="Courier New"/>
+          <w:szCs w:val="20"/>
+          <w:lang w:eastAsia="de-DE"/>
+        </w:rPr>
+        <w:t>sudo</w:t>
+      </w:r>
+      <w:proofErr w:type="spellEnd"/>
+      <w:r>
+        <w:rPr>
+          <w:rFonts w:ascii="Consolas" w:hAnsi="Consolas" w:cs="Courier New"/>
+          <w:szCs w:val="20"/>
+          <w:lang w:eastAsia="de-DE"/>
+        </w:rPr>
+        <w:t xml:space="preserve"> </w:t>
+      </w:r>
+      <w:proofErr w:type="spellStart"/>
+      <w:r>
+        <w:rPr>
+          <w:rFonts w:ascii="Consolas" w:hAnsi="Consolas" w:cs="Courier New"/>
+          <w:szCs w:val="20"/>
+          <w:lang w:eastAsia="de-DE"/>
+        </w:rPr>
+        <w:t>nano</w:t>
+      </w:r>
+      <w:proofErr w:type="spellEnd"/>
+      <w:r>
+        <w:rPr>
+          <w:rFonts w:ascii="Consolas" w:hAnsi="Consolas" w:cs="Courier New"/>
+          <w:szCs w:val="20"/>
+          <w:lang w:eastAsia="de-DE"/>
+        </w:rPr>
+        <w:t xml:space="preserve"> /</w:t>
+      </w:r>
+      <w:proofErr w:type="spellStart"/>
+      <w:r>
+        <w:rPr>
+          <w:rFonts w:ascii="Consolas" w:hAnsi="Consolas" w:cs="Courier New"/>
+          <w:szCs w:val="20"/>
+          <w:lang w:eastAsia="de-DE"/>
+        </w:rPr>
+        <w:t>lib</w:t>
+      </w:r>
+      <w:proofErr w:type="spellEnd"/>
+      <w:r>
+        <w:rPr>
+          <w:rFonts w:ascii="Consolas" w:hAnsi="Consolas" w:cs="Courier New"/>
+          <w:szCs w:val="20"/>
+          <w:lang w:eastAsia="de-DE"/>
+        </w:rPr>
+        <w:t>/</w:t>
+      </w:r>
+      <w:proofErr w:type="spellStart"/>
+      <w:r>
+        <w:rPr>
+          <w:rFonts w:ascii="Consolas" w:hAnsi="Consolas" w:cs="Courier New"/>
+          <w:szCs w:val="20"/>
+          <w:lang w:eastAsia="de-DE"/>
+        </w:rPr>
+        <w:t>systemd</w:t>
+      </w:r>
+      <w:proofErr w:type="spellEnd"/>
+      <w:r>
+        <w:rPr>
+          <w:rFonts w:ascii="Consolas" w:hAnsi="Consolas" w:cs="Courier New"/>
+          <w:szCs w:val="20"/>
+          <w:lang w:eastAsia="de-DE"/>
+        </w:rPr>
+        <w:t>/</w:t>
+      </w:r>
+      <w:proofErr w:type="spellStart"/>
+      <w:r>
+        <w:rPr>
+          <w:rFonts w:ascii="Consolas" w:hAnsi="Consolas" w:cs="Courier New"/>
+          <w:szCs w:val="20"/>
+          <w:lang w:eastAsia="de-DE"/>
+        </w:rPr>
+        <w:t>system</w:t>
+      </w:r>
+      <w:proofErr w:type="spellEnd"/>
+      <w:r>
+        <w:rPr>
+          <w:rFonts w:ascii="Consolas" w:hAnsi="Consolas" w:cs="Courier New"/>
+          <w:szCs w:val="20"/>
+          <w:lang w:eastAsia="de-DE"/>
+        </w:rPr>
+        <w:t>/</w:t>
+      </w:r>
+      <w:proofErr w:type="spellStart"/>
+      <w:r>
+        <w:rPr>
+          <w:rFonts w:ascii="Consolas" w:hAnsi="Consolas" w:cs="Courier New"/>
+          <w:szCs w:val="20"/>
+          <w:lang w:eastAsia="de-DE"/>
+        </w:rPr>
+        <w:t>sample.service</w:t>
+      </w:r>
+      <w:proofErr w:type="spellEnd"/>
+    </w:p>
+    <w:p>
+      <w:pPr>
+        <w:rPr>
+          <w:lang w:eastAsia="de-DE"/>
+        </w:rPr>
+      </w:pPr>
+    </w:p>
+    <w:p>
+      <w:pPr>
+        <w:rPr>
+          <w:lang w:eastAsia="de-DE"/>
+        </w:rPr>
+      </w:pPr>
+      <w:proofErr w:type="gramStart"/>
+      <w:r>
+        <w:rPr>
+          <w:lang w:eastAsia="de-DE"/>
+        </w:rPr>
+        <w:t>Add in</w:t>
+      </w:r>
+      <w:proofErr w:type="gramEnd"/>
+      <w:r>
+        <w:rPr>
+          <w:lang w:eastAsia="de-DE"/>
+        </w:rPr>
+        <w:t xml:space="preserve"> </w:t>
+      </w:r>
+      <w:proofErr w:type="spellStart"/>
+      <w:r>
+        <w:rPr>
+          <w:lang w:eastAsia="de-DE"/>
+        </w:rPr>
+        <w:t>the</w:t>
+      </w:r>
+      <w:proofErr w:type="spellEnd"/>
+      <w:r>
+        <w:rPr>
+          <w:lang w:eastAsia="de-DE"/>
+        </w:rPr>
+        <w:t xml:space="preserve"> </w:t>
+      </w:r>
+      <w:proofErr w:type="spellStart"/>
+      <w:r>
+        <w:rPr>
+          <w:lang w:eastAsia="de-DE"/>
+        </w:rPr>
+        <w:t>following</w:t>
+      </w:r>
+      <w:proofErr w:type="spellEnd"/>
+      <w:r>
+        <w:rPr>
+          <w:lang w:eastAsia="de-DE"/>
+        </w:rPr>
+        <w:t xml:space="preserve"> </w:t>
+      </w:r>
+      <w:proofErr w:type="spellStart"/>
+      <w:r>
+        <w:rPr>
+          <w:lang w:eastAsia="de-DE"/>
+        </w:rPr>
+        <w:t>text</w:t>
+      </w:r>
+      <w:proofErr w:type="spellEnd"/>
+      <w:r>
+        <w:rPr>
+          <w:lang w:eastAsia="de-DE"/>
+        </w:rPr>
+        <w:t>:</w:t>
+      </w:r>
+    </w:p>
+    <w:p>
+      <w:pPr>
+        <w:rPr>
+          <w:rFonts w:ascii="Consolas" w:hAnsi="Consolas" w:cs="Courier New"/>
+          <w:szCs w:val="20"/>
+          <w:bdr w:val="none" w:sz="0" w:space="0" w:color="auto" w:frame="1"/>
+          <w:lang w:eastAsia="de-DE"/>
+        </w:rPr>
+      </w:pPr>
+      <w:r>
+        <w:rPr>
+          <w:rFonts w:ascii="Consolas" w:hAnsi="Consolas" w:cs="Courier New"/>
+          <w:szCs w:val="20"/>
+          <w:bdr w:val="none" w:sz="0" w:space="0" w:color="auto" w:frame="1"/>
+          <w:lang w:eastAsia="de-DE"/>
+        </w:rPr>
+        <w:t>[Unit]</w:t>
+      </w:r>
+    </w:p>
+    <w:p>
+      <w:pPr>
+        <w:rPr>
+          <w:rFonts w:ascii="Consolas" w:hAnsi="Consolas" w:cs="Courier New"/>
+          <w:szCs w:val="20"/>
+          <w:bdr w:val="none" w:sz="0" w:space="0" w:color="auto" w:frame="1"/>
+          <w:lang w:eastAsia="de-DE"/>
+        </w:rPr>
+      </w:pPr>
+      <w:r>
+        <w:rPr>
+          <w:rFonts w:ascii="Consolas" w:hAnsi="Consolas" w:cs="Courier New"/>
+          <w:szCs w:val="20"/>
+          <w:bdr w:val="none" w:sz="0" w:space="0" w:color="auto" w:frame="1"/>
+          <w:lang w:eastAsia="de-DE"/>
+        </w:rPr>
+        <w:t>Description = Motion-</w:t>
+      </w:r>
+      <w:proofErr w:type="spellStart"/>
+      <w:r>
+        <w:rPr>
+          <w:rFonts w:ascii="Consolas" w:hAnsi="Consolas" w:cs="Courier New"/>
+          <w:szCs w:val="20"/>
+          <w:bdr w:val="none" w:sz="0" w:space="0" w:color="auto" w:frame="1"/>
+          <w:lang w:eastAsia="de-DE"/>
+        </w:rPr>
+        <w:t>Camera</w:t>
+      </w:r>
+      <w:proofErr w:type="spellEnd"/>
+    </w:p>
+    <w:p>
+      <w:pPr>
+        <w:rPr>
+          <w:rFonts w:ascii="Consolas" w:hAnsi="Consolas" w:cs="Courier New"/>
+          <w:szCs w:val="20"/>
+          <w:bdr w:val="none" w:sz="0" w:space="0" w:color="auto" w:frame="1"/>
+          <w:lang w:eastAsia="de-DE"/>
+        </w:rPr>
+      </w:pPr>
+      <w:r>
+        <w:rPr>
+          <w:rFonts w:ascii="Consolas" w:hAnsi="Consolas" w:cs="Courier New"/>
+          <w:szCs w:val="20"/>
+          <w:bdr w:val="none" w:sz="0" w:space="0" w:color="auto" w:frame="1"/>
+          <w:lang w:eastAsia="de-DE"/>
+        </w:rPr>
+        <w:t>After=multi-</w:t>
+      </w:r>
+      <w:proofErr w:type="spellStart"/>
+      <w:proofErr w:type="gramStart"/>
+      <w:r>
+        <w:rPr>
+          <w:rFonts w:ascii="Consolas" w:hAnsi="Consolas" w:cs="Courier New"/>
+          <w:szCs w:val="20"/>
+          <w:bdr w:val="none" w:sz="0" w:space="0" w:color="auto" w:frame="1"/>
+          <w:lang w:eastAsia="de-DE"/>
+        </w:rPr>
+        <w:t>user.target</w:t>
+      </w:r>
+      <w:proofErr w:type="spellEnd"/>
+      <w:proofErr w:type="gramEnd"/>
+    </w:p>
+    <w:p>
+      <w:pPr>
+        <w:rPr>
+          <w:rFonts w:ascii="Consolas" w:hAnsi="Consolas" w:cs="Courier New"/>
+          <w:szCs w:val="20"/>
+          <w:bdr w:val="none" w:sz="0" w:space="0" w:color="auto" w:frame="1"/>
+          <w:lang w:eastAsia="de-DE"/>
+        </w:rPr>
+      </w:pPr>
+    </w:p>
+    <w:p>
+      <w:pPr>
+        <w:rPr>
+          <w:rFonts w:ascii="Consolas" w:hAnsi="Consolas" w:cs="Courier New"/>
+          <w:szCs w:val="20"/>
+          <w:bdr w:val="none" w:sz="0" w:space="0" w:color="auto" w:frame="1"/>
+          <w:lang w:eastAsia="de-DE"/>
+        </w:rPr>
+      </w:pPr>
+      <w:r>
+        <w:rPr>
+          <w:rFonts w:ascii="Consolas" w:hAnsi="Consolas" w:cs="Courier New"/>
+          <w:szCs w:val="20"/>
+          <w:bdr w:val="none" w:sz="0" w:space="0" w:color="auto" w:frame="1"/>
+          <w:lang w:eastAsia="de-DE"/>
+        </w:rPr>
+        <w:t>[Service]</w:t>
+      </w:r>
+    </w:p>
+    <w:p>
+      <w:pPr>
+        <w:rPr>
+          <w:rFonts w:ascii="Consolas" w:hAnsi="Consolas" w:cs="Courier New"/>
+          <w:szCs w:val="20"/>
+          <w:bdr w:val="none" w:sz="0" w:space="0" w:color="auto" w:frame="1"/>
+          <w:lang w:eastAsia="de-DE"/>
+        </w:rPr>
+      </w:pPr>
+      <w:r>
+        <w:rPr>
+          <w:rFonts w:ascii="Consolas" w:hAnsi="Consolas" w:cs="Courier New"/>
+          <w:szCs w:val="20"/>
+          <w:bdr w:val="none" w:sz="0" w:space="0" w:color="auto" w:frame="1"/>
+          <w:lang w:eastAsia="de-DE"/>
+        </w:rPr>
+        <w:t>Type=</w:t>
+      </w:r>
+      <w:proofErr w:type="spellStart"/>
+      <w:r>
+        <w:rPr>
+          <w:rFonts w:ascii="Consolas" w:hAnsi="Consolas" w:cs="Courier New"/>
+          <w:szCs w:val="20"/>
+          <w:bdr w:val="none" w:sz="0" w:space="0" w:color="auto" w:frame="1"/>
+          <w:lang w:eastAsia="de-DE"/>
+        </w:rPr>
+        <w:t>idle</w:t>
+      </w:r>
+      <w:proofErr w:type="spellEnd"/>
+    </w:p>
+    <w:p>
+      <w:pPr>
+        <w:rPr>
+          <w:rFonts w:ascii="Consolas" w:hAnsi="Consolas" w:cs="Courier New"/>
+          <w:szCs w:val="20"/>
+          <w:bdr w:val="none" w:sz="0" w:space="0" w:color="auto" w:frame="1"/>
+          <w:lang w:eastAsia="de-DE"/>
+        </w:rPr>
+      </w:pPr>
+      <w:proofErr w:type="spellStart"/>
+      <w:r>
+        <w:rPr>
+          <w:rFonts w:ascii="Consolas" w:hAnsi="Consolas" w:cs="Courier New"/>
+          <w:szCs w:val="20"/>
+          <w:bdr w:val="none" w:sz="0" w:space="0" w:color="auto" w:frame="1"/>
+          <w:lang w:eastAsia="de-DE"/>
+        </w:rPr>
+        <w:t>ExecStart</w:t>
+      </w:r>
+      <w:proofErr w:type="spellEnd"/>
+      <w:r>
+        <w:rPr>
+          <w:rFonts w:ascii="Consolas" w:hAnsi="Consolas" w:cs="Courier New"/>
+          <w:szCs w:val="20"/>
+          <w:bdr w:val="none" w:sz="0" w:space="0" w:color="auto" w:frame="1"/>
+          <w:lang w:eastAsia="de-DE"/>
+        </w:rPr>
+        <w:t>=/</w:t>
+      </w:r>
+      <w:proofErr w:type="spellStart"/>
+      <w:r>
+        <w:rPr>
+          <w:rFonts w:ascii="Consolas" w:hAnsi="Consolas" w:cs="Courier New"/>
+          <w:szCs w:val="20"/>
+          <w:bdr w:val="none" w:sz="0" w:space="0" w:color="auto" w:frame="1"/>
+          <w:lang w:eastAsia="de-DE"/>
+        </w:rPr>
+        <w:t>usr</w:t>
+      </w:r>
+      <w:proofErr w:type="spellEnd"/>
+      <w:r>
+        <w:rPr>
+          <w:rFonts w:ascii="Consolas" w:hAnsi="Consolas" w:cs="Courier New"/>
+          <w:szCs w:val="20"/>
+          <w:bdr w:val="none" w:sz="0" w:space="0" w:color="auto" w:frame="1"/>
+          <w:lang w:eastAsia="de-DE"/>
+        </w:rPr>
+        <w:t>/bin/python3 /home/pi/github/MotionCamera/MotionCameraClient/MotionCameraClient.py</w:t>
+      </w:r>
+    </w:p>
+    <w:p>
+      <w:pPr>
+        <w:rPr>
+          <w:rFonts w:ascii="Consolas" w:hAnsi="Consolas" w:cs="Courier New"/>
+          <w:szCs w:val="20"/>
+          <w:bdr w:val="none" w:sz="0" w:space="0" w:color="auto" w:frame="1"/>
+          <w:lang w:eastAsia="de-DE"/>
+        </w:rPr>
+      </w:pPr>
+      <w:proofErr w:type="spellStart"/>
+      <w:r>
+        <w:rPr>
+          <w:rFonts w:ascii="Consolas" w:hAnsi="Consolas" w:cs="Courier New"/>
+          <w:szCs w:val="20"/>
+          <w:bdr w:val="none" w:sz="0" w:space="0" w:color="auto" w:frame="1"/>
+          <w:lang w:eastAsia="de-DE"/>
+        </w:rPr>
+        <w:t>WorkingDirectory</w:t>
+      </w:r>
+      <w:proofErr w:type="spellEnd"/>
+      <w:r>
+        <w:rPr>
+          <w:rFonts w:ascii="Consolas" w:hAnsi="Consolas" w:cs="Courier New"/>
+          <w:szCs w:val="20"/>
+          <w:bdr w:val="none" w:sz="0" w:space="0" w:color="auto" w:frame="1"/>
+          <w:lang w:eastAsia="de-DE"/>
+        </w:rPr>
+        <w:t>=/</w:t>
+      </w:r>
+      <w:proofErr w:type="spellStart"/>
+      <w:r>
+        <w:rPr>
+          <w:rFonts w:ascii="Consolas" w:hAnsi="Consolas" w:cs="Courier New"/>
+          <w:szCs w:val="20"/>
+          <w:bdr w:val="none" w:sz="0" w:space="0" w:color="auto" w:frame="1"/>
+          <w:lang w:eastAsia="de-DE"/>
+        </w:rPr>
+        <w:t>home</w:t>
+      </w:r>
+      <w:proofErr w:type="spellEnd"/>
+      <w:r>
+        <w:rPr>
+          <w:rFonts w:ascii="Consolas" w:hAnsi="Consolas" w:cs="Courier New"/>
+          <w:szCs w:val="20"/>
+          <w:bdr w:val="none" w:sz="0" w:space="0" w:color="auto" w:frame="1"/>
+          <w:lang w:eastAsia="de-DE"/>
+        </w:rPr>
+        <w:t>/</w:t>
+      </w:r>
+      <w:proofErr w:type="spellStart"/>
+      <w:r>
+        <w:rPr>
+          <w:rFonts w:ascii="Consolas" w:hAnsi="Consolas" w:cs="Courier New"/>
+          <w:szCs w:val="20"/>
+          <w:bdr w:val="none" w:sz="0" w:space="0" w:color="auto" w:frame="1"/>
+          <w:lang w:eastAsia="de-DE"/>
+        </w:rPr>
+        <w:t>pi</w:t>
+      </w:r>
+      <w:proofErr w:type="spellEnd"/>
+      <w:r>
+        <w:rPr>
+          <w:rFonts w:ascii="Consolas" w:hAnsi="Consolas" w:cs="Courier New"/>
+          <w:szCs w:val="20"/>
+          <w:bdr w:val="none" w:sz="0" w:space="0" w:color="auto" w:frame="1"/>
+          <w:lang w:eastAsia="de-DE"/>
+        </w:rPr>
+        <w:t>/</w:t>
+      </w:r>
+      <w:proofErr w:type="spellStart"/>
+      <w:r>
+        <w:rPr>
+          <w:rFonts w:ascii="Consolas" w:hAnsi="Consolas" w:cs="Courier New"/>
+          <w:szCs w:val="20"/>
+          <w:bdr w:val="none" w:sz="0" w:space="0" w:color="auto" w:frame="1"/>
+          <w:lang w:eastAsia="de-DE"/>
+        </w:rPr>
+        <w:t>github</w:t>
+      </w:r>
+      <w:proofErr w:type="spellEnd"/>
+      <w:r>
+        <w:rPr>
+          <w:rFonts w:ascii="Consolas" w:hAnsi="Consolas" w:cs="Courier New"/>
+          <w:szCs w:val="20"/>
+          <w:bdr w:val="none" w:sz="0" w:space="0" w:color="auto" w:frame="1"/>
+          <w:lang w:eastAsia="de-DE"/>
+        </w:rPr>
+        <w:t>/</w:t>
+      </w:r>
+      <w:proofErr w:type="spellStart"/>
+      <w:r>
+        <w:rPr>
+          <w:rFonts w:ascii="Consolas" w:hAnsi="Consolas" w:cs="Courier New"/>
+          <w:szCs w:val="20"/>
+          <w:bdr w:val="none" w:sz="0" w:space="0" w:color="auto" w:frame="1"/>
+          <w:lang w:eastAsia="de-DE"/>
+        </w:rPr>
+        <w:t>MotionCamera</w:t>
+      </w:r>
+      <w:proofErr w:type="spellEnd"/>
+      <w:r>
+        <w:rPr>
+          <w:rFonts w:ascii="Consolas" w:hAnsi="Consolas" w:cs="Courier New"/>
+          <w:szCs w:val="20"/>
+          <w:bdr w:val="none" w:sz="0" w:space="0" w:color="auto" w:frame="1"/>
+          <w:lang w:eastAsia="de-DE"/>
+        </w:rPr>
+        <w:t>/</w:t>
+      </w:r>
+      <w:proofErr w:type="spellStart"/>
+      <w:r>
+        <w:rPr>
+          <w:rFonts w:ascii="Consolas" w:hAnsi="Consolas" w:cs="Courier New"/>
+          <w:szCs w:val="20"/>
+          <w:bdr w:val="none" w:sz="0" w:space="0" w:color="auto" w:frame="1"/>
+          <w:lang w:eastAsia="de-DE"/>
+        </w:rPr>
+        <w:t>MotionCameraClient</w:t>
+      </w:r>
+      <w:proofErr w:type="spellEnd"/>
+    </w:p>
+    <w:p>
+      <w:pPr>
+        <w:rPr>
+          <w:rFonts w:ascii="Consolas" w:hAnsi="Consolas" w:cs="Courier New"/>
+          <w:szCs w:val="20"/>
+          <w:bdr w:val="none" w:sz="0" w:space="0" w:color="auto" w:frame="1"/>
+          <w:lang w:eastAsia="de-DE"/>
+        </w:rPr>
+      </w:pPr>
+      <w:r>
+        <w:rPr>
+          <w:rFonts w:ascii="Consolas" w:hAnsi="Consolas" w:cs="Courier New"/>
+          <w:szCs w:val="20"/>
+          <w:bdr w:val="none" w:sz="0" w:space="0" w:color="auto" w:frame="1"/>
+          <w:lang w:eastAsia="de-DE"/>
+        </w:rPr>
+        <w:t>#StandardOutput=inherit</w:t>
+      </w:r>
+    </w:p>
+    <w:p>
+      <w:pPr>
+        <w:rPr>
+          <w:rFonts w:ascii="Consolas" w:hAnsi="Consolas" w:cs="Courier New"/>
+          <w:szCs w:val="20"/>
+          <w:bdr w:val="none" w:sz="0" w:space="0" w:color="auto" w:frame="1"/>
+          <w:lang w:eastAsia="de-DE"/>
+        </w:rPr>
+      </w:pPr>
+      <w:r>
+        <w:rPr>
+          <w:rFonts w:ascii="Consolas" w:hAnsi="Consolas" w:cs="Courier New"/>
+          <w:szCs w:val="20"/>
+          <w:bdr w:val="none" w:sz="0" w:space="0" w:color="auto" w:frame="1"/>
+          <w:lang w:eastAsia="de-DE"/>
+        </w:rPr>
+        <w:t>#StandardError=inherit</w:t>
+      </w:r>
+    </w:p>
+    <w:p>
+      <w:pPr>
+        <w:rPr>
+          <w:rFonts w:ascii="Consolas" w:hAnsi="Consolas" w:cs="Courier New"/>
+          <w:szCs w:val="20"/>
+          <w:bdr w:val="none" w:sz="0" w:space="0" w:color="auto" w:frame="1"/>
+          <w:lang w:eastAsia="de-DE"/>
+        </w:rPr>
+      </w:pPr>
+      <w:r>
+        <w:rPr>
+          <w:rFonts w:ascii="Consolas" w:hAnsi="Consolas" w:cs="Courier New"/>
+          <w:szCs w:val="20"/>
+          <w:bdr w:val="none" w:sz="0" w:space="0" w:color="auto" w:frame="1"/>
+          <w:lang w:eastAsia="de-DE"/>
+        </w:rPr>
+        <w:t>Restart=</w:t>
+      </w:r>
+      <w:proofErr w:type="spellStart"/>
+      <w:r>
+        <w:rPr>
+          <w:rFonts w:ascii="Consolas" w:hAnsi="Consolas" w:cs="Courier New"/>
+          <w:szCs w:val="20"/>
+          <w:bdr w:val="none" w:sz="0" w:space="0" w:color="auto" w:frame="1"/>
+          <w:lang w:eastAsia="de-DE"/>
+        </w:rPr>
+        <w:t>always</w:t>
+      </w:r>
+      <w:proofErr w:type="spellEnd"/>
+    </w:p>
+    <w:p>
+      <w:pPr>
+        <w:rPr>
+          <w:rFonts w:ascii="Consolas" w:hAnsi="Consolas" w:cs="Courier New"/>
+          <w:szCs w:val="20"/>
+          <w:bdr w:val="none" w:sz="0" w:space="0" w:color="auto" w:frame="1"/>
+          <w:lang w:eastAsia="de-DE"/>
+        </w:rPr>
+      </w:pPr>
+      <w:r>
+        <w:rPr>
+          <w:rFonts w:ascii="Consolas" w:hAnsi="Consolas" w:cs="Courier New"/>
+          <w:szCs w:val="20"/>
+          <w:bdr w:val="none" w:sz="0" w:space="0" w:color="auto" w:frame="1"/>
+          <w:lang w:eastAsia="de-DE"/>
+        </w:rPr>
+        <w:t>User=</w:t>
+      </w:r>
+      <w:proofErr w:type="spellStart"/>
+      <w:r>
+        <w:rPr>
+          <w:rFonts w:ascii="Consolas" w:hAnsi="Consolas" w:cs="Courier New"/>
+          <w:szCs w:val="20"/>
+          <w:bdr w:val="none" w:sz="0" w:space="0" w:color="auto" w:frame="1"/>
+          <w:lang w:eastAsia="de-DE"/>
+        </w:rPr>
+        <w:t>pi</w:t>
+      </w:r>
+      <w:proofErr w:type="spellEnd"/>
+    </w:p>
+    <w:p>
+      <w:pPr>
+        <w:rPr>
+          <w:rFonts w:ascii="Consolas" w:hAnsi="Consolas" w:cs="Courier New"/>
+          <w:szCs w:val="20"/>
+          <w:bdr w:val="none" w:sz="0" w:space="0" w:color="auto" w:frame="1"/>
+          <w:lang w:eastAsia="de-DE"/>
+        </w:rPr>
+      </w:pPr>
+    </w:p>
+    <w:p>
+      <w:pPr>
+        <w:rPr>
+          <w:rFonts w:ascii="Consolas" w:hAnsi="Consolas" w:cs="Courier New"/>
+          <w:szCs w:val="20"/>
+          <w:bdr w:val="none" w:sz="0" w:space="0" w:color="auto" w:frame="1"/>
+          <w:lang w:eastAsia="de-DE"/>
+        </w:rPr>
+      </w:pPr>
+      <w:r>
+        <w:rPr>
+          <w:rFonts w:ascii="Consolas" w:hAnsi="Consolas" w:cs="Courier New"/>
+          <w:szCs w:val="20"/>
+          <w:bdr w:val="none" w:sz="0" w:space="0" w:color="auto" w:frame="1"/>
+          <w:lang w:eastAsia="de-DE"/>
+        </w:rPr>
+        <w:t>[</w:t>
+      </w:r>
+      <w:proofErr w:type="spellStart"/>
+      <w:r>
+        <w:rPr>
+          <w:rFonts w:ascii="Consolas" w:hAnsi="Consolas" w:cs="Courier New"/>
+          <w:szCs w:val="20"/>
+          <w:bdr w:val="none" w:sz="0" w:space="0" w:color="auto" w:frame="1"/>
+          <w:lang w:eastAsia="de-DE"/>
+        </w:rPr>
+        <w:t>Install</w:t>
+      </w:r>
+      <w:proofErr w:type="spellEnd"/>
+      <w:r>
+        <w:rPr>
+          <w:rFonts w:ascii="Consolas" w:hAnsi="Consolas" w:cs="Courier New"/>
+          <w:szCs w:val="20"/>
+          <w:bdr w:val="none" w:sz="0" w:space="0" w:color="auto" w:frame="1"/>
+          <w:lang w:eastAsia="de-DE"/>
+        </w:rPr>
+        <w:t>]</w:t>
+      </w:r>
+    </w:p>
+    <w:p>
+      <w:pPr>
+        <w:rPr>
+          <w:rFonts w:ascii="Consolas" w:hAnsi="Consolas" w:cs="Courier New"/>
+          <w:szCs w:val="20"/>
+          <w:bdr w:val="none" w:sz="0" w:space="0" w:color="auto" w:frame="1"/>
+          <w:lang w:eastAsia="de-DE"/>
+        </w:rPr>
+      </w:pPr>
+      <w:proofErr w:type="spellStart"/>
+      <w:r>
+        <w:rPr>
+          <w:rFonts w:ascii="Consolas" w:hAnsi="Consolas" w:cs="Courier New"/>
+          <w:szCs w:val="20"/>
+          <w:bdr w:val="none" w:sz="0" w:space="0" w:color="auto" w:frame="1"/>
+          <w:lang w:eastAsia="de-DE"/>
+        </w:rPr>
+        <w:t>WantedBy</w:t>
+      </w:r>
+      <w:proofErr w:type="spellEnd"/>
+      <w:r>
+        <w:rPr>
+          <w:rFonts w:ascii="Consolas" w:hAnsi="Consolas" w:cs="Courier New"/>
+          <w:szCs w:val="20"/>
+          <w:bdr w:val="none" w:sz="0" w:space="0" w:color="auto" w:frame="1"/>
+          <w:lang w:eastAsia="de-DE"/>
+        </w:rPr>
+        <w:t>=multi-</w:t>
+      </w:r>
+      <w:proofErr w:type="spellStart"/>
+      <w:proofErr w:type="gramStart"/>
+      <w:r>
+        <w:rPr>
+          <w:rFonts w:ascii="Consolas" w:hAnsi="Consolas" w:cs="Courier New"/>
+          <w:szCs w:val="20"/>
+          <w:bdr w:val="none" w:sz="0" w:space="0" w:color="auto" w:frame="1"/>
+          <w:lang w:eastAsia="de-DE"/>
+        </w:rPr>
+        <w:t>user.target</w:t>
+      </w:r>
+      <w:proofErr w:type="spellEnd"/>
+      <w:proofErr w:type="gramEnd"/>
+    </w:p>
+    <w:p>
+      <w:pPr>
+        <w:rPr>
+          <w:lang w:eastAsia="de-DE"/>
+        </w:rPr>
+      </w:pPr>
+      <w:r>
+        <w:rPr>
+          <w:lang w:eastAsia="de-DE"/>
+        </w:rPr>
+        <w:t xml:space="preserve">The </w:t>
+      </w:r>
+      <w:proofErr w:type="spellStart"/>
+      <w:r>
+        <w:rPr>
+          <w:lang w:eastAsia="de-DE"/>
+        </w:rPr>
+        <w:t>permission</w:t>
+      </w:r>
+      <w:proofErr w:type="spellEnd"/>
+      <w:r>
+        <w:rPr>
+          <w:lang w:eastAsia="de-DE"/>
+        </w:rPr>
+        <w:t xml:space="preserve"> on </w:t>
+      </w:r>
+      <w:proofErr w:type="spellStart"/>
+      <w:r>
+        <w:rPr>
+          <w:lang w:eastAsia="de-DE"/>
+        </w:rPr>
+        <w:t>the</w:t>
+      </w:r>
+      <w:proofErr w:type="spellEnd"/>
+      <w:r>
+        <w:rPr>
+          <w:lang w:eastAsia="de-DE"/>
+        </w:rPr>
+        <w:t xml:space="preserve"> </w:t>
+      </w:r>
+      <w:proofErr w:type="spellStart"/>
+      <w:r>
+        <w:rPr>
+          <w:lang w:eastAsia="de-DE"/>
+        </w:rPr>
+        <w:t>unit</w:t>
+      </w:r>
+      <w:proofErr w:type="spellEnd"/>
+      <w:r>
+        <w:rPr>
+          <w:lang w:eastAsia="de-DE"/>
+        </w:rPr>
+        <w:t xml:space="preserve"> </w:t>
+      </w:r>
+      <w:proofErr w:type="spellStart"/>
+      <w:r>
+        <w:rPr>
+          <w:lang w:eastAsia="de-DE"/>
+        </w:rPr>
+        <w:t>file</w:t>
+      </w:r>
+      <w:proofErr w:type="spellEnd"/>
+      <w:r>
+        <w:rPr>
+          <w:lang w:eastAsia="de-DE"/>
+        </w:rPr>
+        <w:t xml:space="preserve"> </w:t>
+      </w:r>
+      <w:proofErr w:type="spellStart"/>
+      <w:r>
+        <w:rPr>
+          <w:lang w:eastAsia="de-DE"/>
+        </w:rPr>
+        <w:t>needs</w:t>
+      </w:r>
+      <w:proofErr w:type="spellEnd"/>
+      <w:r>
+        <w:rPr>
+          <w:lang w:eastAsia="de-DE"/>
+        </w:rPr>
+        <w:t xml:space="preserve"> </w:t>
+      </w:r>
+      <w:proofErr w:type="spellStart"/>
+      <w:r>
+        <w:rPr>
+          <w:lang w:eastAsia="de-DE"/>
+        </w:rPr>
+        <w:t>to</w:t>
+      </w:r>
+      <w:proofErr w:type="spellEnd"/>
+      <w:r>
+        <w:rPr>
+          <w:lang w:eastAsia="de-DE"/>
+        </w:rPr>
+        <w:t xml:space="preserve"> </w:t>
+      </w:r>
+      <w:proofErr w:type="spellStart"/>
+      <w:r>
+        <w:rPr>
+          <w:lang w:eastAsia="de-DE"/>
+        </w:rPr>
+        <w:t>be</w:t>
+      </w:r>
+      <w:proofErr w:type="spellEnd"/>
+      <w:r>
+        <w:rPr>
+          <w:lang w:eastAsia="de-DE"/>
+        </w:rPr>
+        <w:t xml:space="preserve"> </w:t>
+      </w:r>
+      <w:proofErr w:type="spellStart"/>
+      <w:r>
+        <w:rPr>
+          <w:lang w:eastAsia="de-DE"/>
+        </w:rPr>
+        <w:t>set</w:t>
+      </w:r>
+      <w:proofErr w:type="spellEnd"/>
+      <w:r>
+        <w:rPr>
+          <w:lang w:eastAsia="de-DE"/>
+        </w:rPr>
+        <w:t xml:space="preserve"> </w:t>
+      </w:r>
+      <w:proofErr w:type="spellStart"/>
+      <w:r>
+        <w:rPr>
+          <w:lang w:eastAsia="de-DE"/>
+        </w:rPr>
+        <w:t>to</w:t>
+      </w:r>
+      <w:proofErr w:type="spellEnd"/>
+      <w:r>
+        <w:rPr>
+          <w:lang w:eastAsia="de-DE"/>
+        </w:rPr>
+        <w:t xml:space="preserve"> </w:t>
+      </w:r>
+      <w:proofErr w:type="gramStart"/>
+      <w:r>
+        <w:rPr>
+          <w:lang w:eastAsia="de-DE"/>
+        </w:rPr>
+        <w:t>644 :</w:t>
+      </w:r>
+      <w:proofErr w:type="gramEnd"/>
+    </w:p>
+    <w:p>
+      <w:pPr>
+        <w:rPr>
+          <w:lang w:eastAsia="de-DE"/>
+        </w:rPr>
+      </w:pPr>
+      <w:proofErr w:type="spellStart"/>
+      <w:r>
+        <w:rPr>
+          <w:rFonts w:ascii="Consolas" w:hAnsi="Consolas" w:cs="Courier New"/>
+          <w:szCs w:val="20"/>
+          <w:lang w:eastAsia="de-DE"/>
+        </w:rPr>
+        <w:t>sudo</w:t>
+      </w:r>
+      <w:proofErr w:type="spellEnd"/>
+      <w:r>
+        <w:rPr>
+          <w:rFonts w:ascii="Consolas" w:hAnsi="Consolas" w:cs="Courier New"/>
+          <w:szCs w:val="20"/>
+          <w:lang w:eastAsia="de-DE"/>
+        </w:rPr>
+        <w:t xml:space="preserve"> </w:t>
+      </w:r>
+      <w:proofErr w:type="spellStart"/>
+      <w:r>
+        <w:rPr>
+          <w:rFonts w:ascii="Consolas" w:hAnsi="Consolas" w:cs="Courier New"/>
+          <w:szCs w:val="20"/>
+          <w:lang w:eastAsia="de-DE"/>
+        </w:rPr>
+        <w:t>chmod</w:t>
+      </w:r>
+      <w:proofErr w:type="spellEnd"/>
+      <w:r>
+        <w:rPr>
+          <w:rFonts w:ascii="Consolas" w:hAnsi="Consolas" w:cs="Courier New"/>
+          <w:szCs w:val="20"/>
+          <w:lang w:eastAsia="de-DE"/>
+        </w:rPr>
+        <w:t xml:space="preserve"> 644 /</w:t>
+      </w:r>
+      <w:proofErr w:type="spellStart"/>
+      <w:r>
+        <w:rPr>
+          <w:rFonts w:ascii="Consolas" w:hAnsi="Consolas" w:cs="Courier New"/>
+          <w:szCs w:val="20"/>
+          <w:lang w:eastAsia="de-DE"/>
+        </w:rPr>
+        <w:t>lib</w:t>
+      </w:r>
+      <w:proofErr w:type="spellEnd"/>
+      <w:r>
+        <w:rPr>
+          <w:rFonts w:ascii="Consolas" w:hAnsi="Consolas" w:cs="Courier New"/>
+          <w:szCs w:val="20"/>
+          <w:lang w:eastAsia="de-DE"/>
+        </w:rPr>
+        <w:t>/</w:t>
+      </w:r>
+      <w:proofErr w:type="spellStart"/>
+      <w:r>
+        <w:rPr>
+          <w:rFonts w:ascii="Consolas" w:hAnsi="Consolas" w:cs="Courier New"/>
+          <w:szCs w:val="20"/>
+          <w:lang w:eastAsia="de-DE"/>
+        </w:rPr>
+        <w:t>systemd</w:t>
+      </w:r>
+      <w:proofErr w:type="spellEnd"/>
+      <w:r>
+        <w:rPr>
+          <w:rFonts w:ascii="Consolas" w:hAnsi="Consolas" w:cs="Courier New"/>
+          <w:szCs w:val="20"/>
+          <w:lang w:eastAsia="de-DE"/>
+        </w:rPr>
+        <w:t>/</w:t>
+      </w:r>
+      <w:proofErr w:type="spellStart"/>
+      <w:r>
+        <w:rPr>
+          <w:rFonts w:ascii="Consolas" w:hAnsi="Consolas" w:cs="Courier New"/>
+          <w:szCs w:val="20"/>
+          <w:lang w:eastAsia="de-DE"/>
+        </w:rPr>
+        <w:t>system</w:t>
+      </w:r>
+      <w:proofErr w:type="spellEnd"/>
+      <w:r>
+        <w:rPr>
+          <w:rFonts w:ascii="Consolas" w:hAnsi="Consolas" w:cs="Courier New"/>
+          <w:szCs w:val="20"/>
+          <w:lang w:eastAsia="de-DE"/>
+        </w:rPr>
+        <w:t>/</w:t>
+      </w:r>
+      <w:proofErr w:type="spellStart"/>
+      <w:r>
+        <w:rPr>
+          <w:rFonts w:ascii="Consolas" w:hAnsi="Consolas" w:cs="Courier New"/>
+          <w:szCs w:val="20"/>
+          <w:lang w:eastAsia="de-DE"/>
+        </w:rPr>
+        <w:t>sample.service</w:t>
+      </w:r>
+      <w:proofErr w:type="spellEnd"/>
+    </w:p>
+    <w:p/>
+    <w:p>
+      <w:pPr>
+        <w:pStyle w:val="berschrift3"/>
+      </w:pPr>
+      <w:proofErr w:type="spellStart"/>
+      <w:r>
+        <w:t>Configure</w:t>
+      </w:r>
+      <w:proofErr w:type="spellEnd"/>
+      <w:r>
+        <w:t xml:space="preserve"> </w:t>
+      </w:r>
+      <w:proofErr w:type="spellStart"/>
+      <w:r>
+        <w:t>systemd</w:t>
+      </w:r>
+      <w:proofErr w:type="spellEnd"/>
+    </w:p>
+    <w:p>
+      <w:pPr>
+        <w:rPr>
+          <w:lang w:eastAsia="de-DE"/>
+        </w:rPr>
+      </w:pPr>
+      <w:proofErr w:type="spellStart"/>
+      <w:r>
+        <w:rPr>
+          <w:lang w:eastAsia="de-DE"/>
+        </w:rPr>
+        <w:t>Now</w:t>
+      </w:r>
+      <w:proofErr w:type="spellEnd"/>
+      <w:r>
+        <w:rPr>
+          <w:lang w:eastAsia="de-DE"/>
+        </w:rPr>
+        <w:t xml:space="preserve"> </w:t>
+      </w:r>
+      <w:proofErr w:type="spellStart"/>
+      <w:r>
+        <w:rPr>
+          <w:lang w:eastAsia="de-DE"/>
+        </w:rPr>
+        <w:t>the</w:t>
+      </w:r>
+      <w:proofErr w:type="spellEnd"/>
+      <w:r>
+        <w:rPr>
+          <w:lang w:eastAsia="de-DE"/>
+        </w:rPr>
+        <w:t xml:space="preserve"> </w:t>
+      </w:r>
+      <w:proofErr w:type="spellStart"/>
+      <w:r>
+        <w:rPr>
+          <w:lang w:eastAsia="de-DE"/>
+        </w:rPr>
+        <w:t>unit</w:t>
+      </w:r>
+      <w:proofErr w:type="spellEnd"/>
+      <w:r>
+        <w:rPr>
+          <w:lang w:eastAsia="de-DE"/>
+        </w:rPr>
+        <w:t xml:space="preserve"> </w:t>
+      </w:r>
+      <w:proofErr w:type="spellStart"/>
+      <w:r>
+        <w:rPr>
+          <w:lang w:eastAsia="de-DE"/>
+        </w:rPr>
+        <w:t>file</w:t>
+      </w:r>
+      <w:proofErr w:type="spellEnd"/>
+      <w:r>
+        <w:rPr>
+          <w:lang w:eastAsia="de-DE"/>
+        </w:rPr>
+        <w:t xml:space="preserve"> </w:t>
+      </w:r>
+      <w:proofErr w:type="spellStart"/>
+      <w:r>
+        <w:rPr>
+          <w:lang w:eastAsia="de-DE"/>
+        </w:rPr>
+        <w:t>has</w:t>
+      </w:r>
+      <w:proofErr w:type="spellEnd"/>
+      <w:r>
+        <w:rPr>
+          <w:lang w:eastAsia="de-DE"/>
+        </w:rPr>
+        <w:t xml:space="preserve"> </w:t>
+      </w:r>
+      <w:proofErr w:type="spellStart"/>
+      <w:r>
+        <w:rPr>
+          <w:lang w:eastAsia="de-DE"/>
+        </w:rPr>
+        <w:t>been</w:t>
+      </w:r>
+      <w:proofErr w:type="spellEnd"/>
+      <w:r>
+        <w:rPr>
+          <w:lang w:eastAsia="de-DE"/>
+        </w:rPr>
+        <w:t xml:space="preserve"> </w:t>
+      </w:r>
+      <w:proofErr w:type="spellStart"/>
+      <w:r>
+        <w:rPr>
+          <w:lang w:eastAsia="de-DE"/>
+        </w:rPr>
+        <w:t>defined</w:t>
+      </w:r>
+      <w:proofErr w:type="spellEnd"/>
+      <w:r>
+        <w:rPr>
+          <w:lang w:eastAsia="de-DE"/>
+        </w:rPr>
+        <w:t xml:space="preserve"> </w:t>
+      </w:r>
+      <w:proofErr w:type="spellStart"/>
+      <w:r>
+        <w:rPr>
+          <w:lang w:eastAsia="de-DE"/>
+        </w:rPr>
+        <w:t>we</w:t>
+      </w:r>
+      <w:proofErr w:type="spellEnd"/>
+      <w:r>
+        <w:rPr>
+          <w:lang w:eastAsia="de-DE"/>
+        </w:rPr>
+        <w:t xml:space="preserve"> </w:t>
+      </w:r>
+      <w:proofErr w:type="spellStart"/>
+      <w:r>
+        <w:rPr>
+          <w:lang w:eastAsia="de-DE"/>
+        </w:rPr>
+        <w:t>can</w:t>
+      </w:r>
+      <w:proofErr w:type="spellEnd"/>
+      <w:r>
+        <w:rPr>
+          <w:lang w:eastAsia="de-DE"/>
+        </w:rPr>
+        <w:t xml:space="preserve"> </w:t>
+      </w:r>
+      <w:proofErr w:type="spellStart"/>
+      <w:r>
+        <w:rPr>
+          <w:lang w:eastAsia="de-DE"/>
+        </w:rPr>
+        <w:t>tell</w:t>
+      </w:r>
+      <w:proofErr w:type="spellEnd"/>
+      <w:r>
+        <w:rPr>
+          <w:lang w:eastAsia="de-DE"/>
+        </w:rPr>
+        <w:t xml:space="preserve"> </w:t>
+      </w:r>
+      <w:proofErr w:type="spellStart"/>
+      <w:r>
+        <w:rPr>
+          <w:lang w:eastAsia="de-DE"/>
+        </w:rPr>
+        <w:t>systemd</w:t>
+      </w:r>
+      <w:proofErr w:type="spellEnd"/>
+      <w:r>
+        <w:rPr>
+          <w:lang w:eastAsia="de-DE"/>
+        </w:rPr>
+        <w:t xml:space="preserve"> </w:t>
+      </w:r>
+      <w:proofErr w:type="spellStart"/>
+      <w:r>
+        <w:rPr>
+          <w:lang w:eastAsia="de-DE"/>
+        </w:rPr>
+        <w:t>to</w:t>
+      </w:r>
+      <w:proofErr w:type="spellEnd"/>
+      <w:r>
+        <w:rPr>
+          <w:lang w:eastAsia="de-DE"/>
+        </w:rPr>
+        <w:t xml:space="preserve"> </w:t>
+      </w:r>
+      <w:proofErr w:type="spellStart"/>
+      <w:r>
+        <w:rPr>
+          <w:lang w:eastAsia="de-DE"/>
+        </w:rPr>
+        <w:t>start</w:t>
+      </w:r>
+      <w:proofErr w:type="spellEnd"/>
+      <w:r>
+        <w:rPr>
+          <w:lang w:eastAsia="de-DE"/>
+        </w:rPr>
+        <w:t xml:space="preserve"> </w:t>
+      </w:r>
+      <w:proofErr w:type="spellStart"/>
+      <w:r>
+        <w:rPr>
+          <w:lang w:eastAsia="de-DE"/>
+        </w:rPr>
+        <w:t>it</w:t>
+      </w:r>
+      <w:proofErr w:type="spellEnd"/>
+      <w:r>
+        <w:rPr>
+          <w:lang w:eastAsia="de-DE"/>
+        </w:rPr>
+        <w:t xml:space="preserve"> </w:t>
+      </w:r>
+      <w:proofErr w:type="spellStart"/>
+      <w:r>
+        <w:rPr>
+          <w:lang w:eastAsia="de-DE"/>
+        </w:rPr>
+        <w:t>during</w:t>
+      </w:r>
+      <w:proofErr w:type="spellEnd"/>
+      <w:r>
+        <w:rPr>
+          <w:lang w:eastAsia="de-DE"/>
+        </w:rPr>
+        <w:t xml:space="preserve"> </w:t>
+      </w:r>
+      <w:proofErr w:type="spellStart"/>
+      <w:r>
+        <w:rPr>
+          <w:lang w:eastAsia="de-DE"/>
+        </w:rPr>
+        <w:t>the</w:t>
+      </w:r>
+      <w:proofErr w:type="spellEnd"/>
+      <w:r>
+        <w:rPr>
+          <w:lang w:eastAsia="de-DE"/>
+        </w:rPr>
+        <w:t xml:space="preserve"> </w:t>
+      </w:r>
+      <w:proofErr w:type="spellStart"/>
+      <w:r>
+        <w:rPr>
+          <w:lang w:eastAsia="de-DE"/>
+        </w:rPr>
+        <w:t>boot</w:t>
+      </w:r>
+      <w:proofErr w:type="spellEnd"/>
+      <w:r>
+        <w:rPr>
+          <w:lang w:eastAsia="de-DE"/>
+        </w:rPr>
+        <w:t xml:space="preserve"> </w:t>
+      </w:r>
+      <w:proofErr w:type="spellStart"/>
+      <w:r>
+        <w:rPr>
+          <w:lang w:eastAsia="de-DE"/>
+        </w:rPr>
+        <w:t>sequence</w:t>
+      </w:r>
+      <w:proofErr w:type="spellEnd"/>
+      <w:r>
+        <w:rPr>
+          <w:lang w:eastAsia="de-DE"/>
+        </w:rPr>
+        <w:t>:</w:t>
+      </w:r>
+    </w:p>
+    <w:p>
+      <w:pPr>
+        <w:rPr>
+          <w:lang w:eastAsia="de-DE"/>
+        </w:rPr>
+      </w:pPr>
+    </w:p>
+    <w:p>
+      <w:pPr>
+        <w:rPr>
+          <w:rFonts w:ascii="Consolas" w:hAnsi="Consolas" w:cs="Courier New"/>
+          <w:szCs w:val="20"/>
+          <w:bdr w:val="none" w:sz="0" w:space="0" w:color="auto" w:frame="1"/>
+          <w:lang w:eastAsia="de-DE"/>
+        </w:rPr>
+      </w:pPr>
+      <w:proofErr w:type="spellStart"/>
+      <w:r>
+        <w:rPr>
+          <w:rFonts w:ascii="Consolas" w:hAnsi="Consolas" w:cs="Courier New"/>
+          <w:szCs w:val="20"/>
+          <w:bdr w:val="none" w:sz="0" w:space="0" w:color="auto" w:frame="1"/>
+          <w:lang w:eastAsia="de-DE"/>
+        </w:rPr>
+        <w:t>sudo</w:t>
+      </w:r>
+      <w:proofErr w:type="spellEnd"/>
+      <w:r>
+        <w:rPr>
+          <w:rFonts w:ascii="Consolas" w:hAnsi="Consolas" w:cs="Courier New"/>
+          <w:szCs w:val="20"/>
+          <w:bdr w:val="none" w:sz="0" w:space="0" w:color="auto" w:frame="1"/>
+          <w:lang w:eastAsia="de-DE"/>
+        </w:rPr>
+        <w:t xml:space="preserve"> </w:t>
+      </w:r>
+      <w:proofErr w:type="spellStart"/>
+      <w:r>
+        <w:rPr>
+          <w:rFonts w:ascii="Consolas" w:hAnsi="Consolas" w:cs="Courier New"/>
+          <w:szCs w:val="20"/>
+          <w:bdr w:val="none" w:sz="0" w:space="0" w:color="auto" w:frame="1"/>
+          <w:lang w:eastAsia="de-DE"/>
+        </w:rPr>
+        <w:t>systemctl</w:t>
+      </w:r>
+      <w:proofErr w:type="spellEnd"/>
+      <w:r>
+        <w:rPr>
+          <w:rFonts w:ascii="Consolas" w:hAnsi="Consolas" w:cs="Courier New"/>
+          <w:szCs w:val="20"/>
+          <w:bdr w:val="none" w:sz="0" w:space="0" w:color="auto" w:frame="1"/>
+          <w:lang w:eastAsia="de-DE"/>
+        </w:rPr>
+        <w:t xml:space="preserve"> </w:t>
+      </w:r>
+      <w:proofErr w:type="spellStart"/>
+      <w:r>
+        <w:rPr>
+          <w:rFonts w:ascii="Consolas" w:hAnsi="Consolas" w:cs="Courier New"/>
+          <w:szCs w:val="20"/>
+          <w:bdr w:val="none" w:sz="0" w:space="0" w:color="auto" w:frame="1"/>
+          <w:lang w:eastAsia="de-DE"/>
+        </w:rPr>
+        <w:t>daemon-reload</w:t>
+      </w:r>
+      <w:proofErr w:type="spellEnd"/>
+    </w:p>
+    <w:p>
+      <w:pPr>
+        <w:rPr>
+          <w:rFonts w:ascii="Consolas" w:hAnsi="Consolas" w:cs="Courier New"/>
+          <w:szCs w:val="20"/>
+          <w:bdr w:val="none" w:sz="0" w:space="0" w:color="auto" w:frame="1"/>
+          <w:lang w:eastAsia="de-DE"/>
+        </w:rPr>
+      </w:pPr>
+      <w:proofErr w:type="spellStart"/>
+      <w:r>
+        <w:rPr>
+          <w:rFonts w:ascii="Consolas" w:hAnsi="Consolas" w:cs="Courier New"/>
+          <w:szCs w:val="20"/>
+          <w:bdr w:val="none" w:sz="0" w:space="0" w:color="auto" w:frame="1"/>
+          <w:lang w:eastAsia="de-DE"/>
+        </w:rPr>
+        <w:t>sudo</w:t>
+      </w:r>
+      <w:proofErr w:type="spellEnd"/>
+      <w:r>
+        <w:rPr>
+          <w:rFonts w:ascii="Consolas" w:hAnsi="Consolas" w:cs="Courier New"/>
+          <w:szCs w:val="20"/>
+          <w:bdr w:val="none" w:sz="0" w:space="0" w:color="auto" w:frame="1"/>
+          <w:lang w:eastAsia="de-DE"/>
+        </w:rPr>
+        <w:t xml:space="preserve"> </w:t>
+      </w:r>
+      <w:proofErr w:type="spellStart"/>
+      <w:r>
+        <w:rPr>
+          <w:rFonts w:ascii="Consolas" w:hAnsi="Consolas" w:cs="Courier New"/>
+          <w:szCs w:val="20"/>
+          <w:bdr w:val="none" w:sz="0" w:space="0" w:color="auto" w:frame="1"/>
+          <w:lang w:eastAsia="de-DE"/>
+        </w:rPr>
+        <w:t>systemctl</w:t>
+      </w:r>
+      <w:proofErr w:type="spellEnd"/>
+      <w:r>
+        <w:rPr>
+          <w:rFonts w:ascii="Consolas" w:hAnsi="Consolas" w:cs="Courier New"/>
+          <w:szCs w:val="20"/>
+          <w:bdr w:val="none" w:sz="0" w:space="0" w:color="auto" w:frame="1"/>
+          <w:lang w:eastAsia="de-DE"/>
+        </w:rPr>
+        <w:t xml:space="preserve"> </w:t>
+      </w:r>
+      <w:proofErr w:type="spellStart"/>
+      <w:r>
+        <w:rPr>
+          <w:rFonts w:ascii="Consolas" w:hAnsi="Consolas" w:cs="Courier New"/>
+          <w:szCs w:val="20"/>
+          <w:bdr w:val="none" w:sz="0" w:space="0" w:color="auto" w:frame="1"/>
+          <w:lang w:eastAsia="de-DE"/>
+        </w:rPr>
+        <w:t>enable</w:t>
+      </w:r>
+      <w:proofErr w:type="spellEnd"/>
+      <w:r>
+        <w:rPr>
+          <w:rFonts w:ascii="Consolas" w:hAnsi="Consolas" w:cs="Courier New"/>
+          <w:szCs w:val="20"/>
+          <w:bdr w:val="none" w:sz="0" w:space="0" w:color="auto" w:frame="1"/>
+          <w:lang w:eastAsia="de-DE"/>
+        </w:rPr>
+        <w:t xml:space="preserve"> </w:t>
+      </w:r>
+      <w:proofErr w:type="spellStart"/>
+      <w:proofErr w:type="gramStart"/>
+      <w:r>
+        <w:rPr>
+          <w:rFonts w:ascii="Consolas" w:hAnsi="Consolas" w:cs="Courier New"/>
+          <w:szCs w:val="20"/>
+          <w:bdr w:val="none" w:sz="0" w:space="0" w:color="auto" w:frame="1"/>
+          <w:lang w:eastAsia="de-DE"/>
+        </w:rPr>
+        <w:t>sample.service</w:t>
+      </w:r>
+      <w:proofErr w:type="spellEnd"/>
+      <w:proofErr w:type="gramEnd"/>
+    </w:p>
+    <w:p>
+      <w:pPr>
+        <w:rPr>
+          <w:rFonts w:ascii="Consolas" w:hAnsi="Consolas" w:cs="Courier New"/>
+          <w:szCs w:val="20"/>
+          <w:bdr w:val="none" w:sz="0" w:space="0" w:color="auto" w:frame="1"/>
+          <w:lang w:eastAsia="de-DE"/>
+        </w:rPr>
+      </w:pPr>
+    </w:p>
+    <w:p>
+      <w:pPr>
+        <w:rPr>
+          <w:lang w:eastAsia="de-DE"/>
+        </w:rPr>
+      </w:pPr>
+      <w:r>
+        <w:rPr>
+          <w:lang w:eastAsia="de-DE"/>
+        </w:rPr>
+        <w:t xml:space="preserve">Reboot </w:t>
+      </w:r>
+      <w:proofErr w:type="spellStart"/>
+      <w:r>
+        <w:rPr>
+          <w:lang w:eastAsia="de-DE"/>
+        </w:rPr>
+        <w:t>the</w:t>
+      </w:r>
+      <w:proofErr w:type="spellEnd"/>
+      <w:r>
+        <w:rPr>
+          <w:lang w:eastAsia="de-DE"/>
+        </w:rPr>
+        <w:t xml:space="preserve"> Pi and </w:t>
+      </w:r>
+      <w:proofErr w:type="spellStart"/>
+      <w:r>
+        <w:rPr>
+          <w:lang w:eastAsia="de-DE"/>
+        </w:rPr>
+        <w:t>your</w:t>
+      </w:r>
+      <w:proofErr w:type="spellEnd"/>
+      <w:r>
+        <w:rPr>
+          <w:lang w:eastAsia="de-DE"/>
+        </w:rPr>
+        <w:t xml:space="preserve"> </w:t>
+      </w:r>
+      <w:proofErr w:type="spellStart"/>
+      <w:r>
+        <w:rPr>
+          <w:lang w:eastAsia="de-DE"/>
+        </w:rPr>
+        <w:t>custom</w:t>
+      </w:r>
+      <w:proofErr w:type="spellEnd"/>
+      <w:r>
+        <w:rPr>
+          <w:lang w:eastAsia="de-DE"/>
+        </w:rPr>
+        <w:t xml:space="preserve"> </w:t>
+      </w:r>
+      <w:proofErr w:type="spellStart"/>
+      <w:r>
+        <w:rPr>
+          <w:lang w:eastAsia="de-DE"/>
+        </w:rPr>
+        <w:t>service</w:t>
+      </w:r>
+      <w:proofErr w:type="spellEnd"/>
+      <w:r>
+        <w:rPr>
+          <w:lang w:eastAsia="de-DE"/>
+        </w:rPr>
+        <w:t xml:space="preserve"> </w:t>
+      </w:r>
+      <w:proofErr w:type="spellStart"/>
+      <w:r>
+        <w:rPr>
+          <w:lang w:eastAsia="de-DE"/>
+        </w:rPr>
+        <w:t>should</w:t>
+      </w:r>
+      <w:proofErr w:type="spellEnd"/>
+      <w:r>
+        <w:rPr>
+          <w:lang w:eastAsia="de-DE"/>
+        </w:rPr>
+        <w:t xml:space="preserve"> </w:t>
+      </w:r>
+      <w:proofErr w:type="spellStart"/>
+      <w:r>
+        <w:rPr>
+          <w:lang w:eastAsia="de-DE"/>
+        </w:rPr>
+        <w:t>run</w:t>
+      </w:r>
+      <w:proofErr w:type="spellEnd"/>
+      <w:r>
+        <w:rPr>
+          <w:lang w:eastAsia="de-DE"/>
+        </w:rPr>
+        <w:t>:</w:t>
+      </w:r>
+    </w:p>
+    <w:p>
+      <w:pPr>
+        <w:rPr>
+          <w:lang w:eastAsia="de-DE"/>
+        </w:rPr>
+      </w:pPr>
+    </w:p>
+    <w:p>
+      <w:pPr>
+        <w:rPr>
+          <w:lang w:eastAsia="de-DE"/>
+        </w:rPr>
+      </w:pPr>
+      <w:proofErr w:type="spellStart"/>
+      <w:r>
+        <w:rPr>
+          <w:rFonts w:ascii="Consolas" w:hAnsi="Consolas" w:cs="Courier New"/>
+          <w:szCs w:val="20"/>
+          <w:lang w:eastAsia="de-DE"/>
+        </w:rPr>
+        <w:t>sudo</w:t>
+      </w:r>
+      <w:proofErr w:type="spellEnd"/>
+      <w:r>
+        <w:rPr>
+          <w:rFonts w:ascii="Consolas" w:hAnsi="Consolas" w:cs="Courier New"/>
+          <w:szCs w:val="20"/>
+          <w:lang w:eastAsia="de-DE"/>
+        </w:rPr>
+        <w:t xml:space="preserve"> reboot</w:t>
+      </w:r>
+    </w:p>
+    <w:p/>
+    <w:p/>
+    <w:p>
+      <w:pPr>
         <w:pStyle w:val="berschrift2"/>
         <w:rPr>
           <w:rFonts w:cstheme="majorHAnsi"/>
@@ -4885,7 +6595,6 @@
         <w:rPr>
           <w:rFonts w:cstheme="majorHAnsi"/>
         </w:rPr>
-        <w:lastRenderedPageBreak/>
         <w:t>Usage</w:t>
       </w:r>
       <w:proofErr w:type="spellEnd"/>
@@ -10994,6 +12703,68 @@
       <w:shd w:val="clear" w:color="auto" w:fill="E1DFDD"/>
     </w:rPr>
   </w:style>
+  <w:style w:type="character" w:styleId="HTMLCode">
+    <w:name w:val="HTML Code"/>
+    <w:basedOn w:val="Absatz-Standardschriftart"/>
+    <w:uiPriority w:val="99"/>
+    <w:semiHidden/>
+    <w:unhideWhenUsed/>
+    <w:rsid w:val="00B45726"/>
+    <w:rPr>
+      <w:rFonts w:ascii="Courier New" w:eastAsia="Times New Roman" w:hAnsi="Courier New" w:cs="Courier New"/>
+      <w:sz w:val="20"/>
+      <w:szCs w:val="20"/>
+    </w:rPr>
+  </w:style>
+  <w:style w:type="paragraph" w:styleId="HTMLVorformatiert">
+    <w:name w:val="HTML Preformatted"/>
+    <w:basedOn w:val="Standard"/>
+    <w:link w:val="HTMLVorformatiertZchn"/>
+    <w:uiPriority w:val="99"/>
+    <w:semiHidden/>
+    <w:unhideWhenUsed/>
+    <w:rsid w:val="00B45726"/>
+    <w:pPr>
+      <w:tabs>
+        <w:tab w:val="left" w:pos="916"/>
+        <w:tab w:val="left" w:pos="1832"/>
+        <w:tab w:val="left" w:pos="2748"/>
+        <w:tab w:val="left" w:pos="3664"/>
+        <w:tab w:val="left" w:pos="4580"/>
+        <w:tab w:val="left" w:pos="5496"/>
+        <w:tab w:val="left" w:pos="6412"/>
+        <w:tab w:val="left" w:pos="7328"/>
+        <w:tab w:val="left" w:pos="8244"/>
+        <w:tab w:val="left" w:pos="9160"/>
+        <w:tab w:val="left" w:pos="10076"/>
+        <w:tab w:val="left" w:pos="10992"/>
+        <w:tab w:val="left" w:pos="11908"/>
+        <w:tab w:val="left" w:pos="12824"/>
+        <w:tab w:val="left" w:pos="13740"/>
+        <w:tab w:val="left" w:pos="14656"/>
+      </w:tabs>
+      <w:spacing w:after="0" w:line="240" w:lineRule="auto"/>
+    </w:pPr>
+    <w:rPr>
+      <w:rFonts w:ascii="Courier New" w:eastAsia="Times New Roman" w:hAnsi="Courier New" w:cs="Courier New"/>
+      <w:szCs w:val="20"/>
+      <w:lang w:eastAsia="de-DE"/>
+    </w:rPr>
+  </w:style>
+  <w:style w:type="character" w:customStyle="1" w:styleId="HTMLVorformatiertZchn">
+    <w:name w:val="HTML Vorformatiert Zchn"/>
+    <w:basedOn w:val="Absatz-Standardschriftart"/>
+    <w:link w:val="HTMLVorformatiert"/>
+    <w:uiPriority w:val="99"/>
+    <w:semiHidden/>
+    <w:rsid w:val="00B45726"/>
+    <w:rPr>
+      <w:rFonts w:ascii="Courier New" w:eastAsia="Times New Roman" w:hAnsi="Courier New" w:cs="Courier New"/>
+      <w:sz w:val="20"/>
+      <w:szCs w:val="20"/>
+      <w:lang w:eastAsia="de-DE"/>
+    </w:rPr>
+  </w:style>
 </w:styles>
 </file>
 

</xml_diff>